<commit_message>
Prepared Workbench for Alpha
Workbench now accounts for many errors, and can be run with few images. Handles most errors
</commit_message>
<xml_diff>
--- a/Tensorflow2.0-Workbench/TensorFlow_Workbench_Tutorial-Windows.docx
+++ b/Tensorflow2.0-Workbench/TensorFlow_Workbench_Tutorial-Windows.docx
@@ -82,6 +82,9 @@
     <w:p>
       <w:pPr>
         <w:ind w:left="2430" w:hanging="990"/>
+        <w:rPr>
+          <w:rFonts w:cstheme="minorHAnsi"/>
+        </w:rPr>
       </w:pPr>
       <w:hyperlink r:id="rId6" w:history="1">
         <w:r>
@@ -106,6 +109,8 @@
         </w:rPr>
         <w:t xml:space="preserve"> </w:t>
       </w:r>
+      <w:bookmarkStart w:id="0" w:name="_GoBack"/>
+      <w:bookmarkEnd w:id="0"/>
     </w:p>
     <w:p>
       <w:pPr>
@@ -981,30 +986,14 @@
       <w:r>
         <w:t xml:space="preserve">Make sure you have </w:t>
       </w:r>
-      <w:r>
-        <w:fldChar w:fldCharType="begin"/>
-      </w:r>
-      <w:r>
-        <w:instrText>HYPERLINK "https://github.com/tylerboice/Digital-Roll"</w:instrText>
-      </w:r>
-      <w:r>
-        <w:fldChar w:fldCharType="separate"/>
-      </w:r>
-      <w:r>
-        <w:rPr>
-          <w:rStyle w:val="Hyperlink"/>
-        </w:rPr>
-        <w:t>repo</w:t>
-      </w:r>
-      <w:r>
-        <w:rPr>
-          <w:rStyle w:val="Hyperlink"/>
-        </w:rPr>
-        <w:t>sitory</w:t>
-      </w:r>
-      <w:r>
-        <w:fldChar w:fldCharType="end"/>
-      </w:r>
+      <w:hyperlink r:id="rId17" w:history="1">
+        <w:r>
+          <w:rPr>
+            <w:rStyle w:val="Hyperlink"/>
+          </w:rPr>
+          <w:t>repository</w:t>
+        </w:r>
+      </w:hyperlink>
       <w:r>
         <w:t xml:space="preserve"> downloaded and unzipped. </w:t>
       </w:r>
@@ -1267,6 +1256,40 @@
     </w:p>
     <w:p>
       <w:pPr>
+        <w:ind w:left="1440" w:firstLine="720"/>
+        <w:rPr>
+          <w:rFonts w:ascii="Courier New" w:hAnsi="Courier New" w:cs="Courier New"/>
+          <w:sz w:val="20"/>
+          <w:szCs w:val="20"/>
+        </w:rPr>
+      </w:pPr>
+      <w:r>
+        <w:rPr>
+          <w:rFonts w:ascii="Courier New" w:hAnsi="Courier New" w:cs="Courier New"/>
+          <w:sz w:val="20"/>
+          <w:szCs w:val="20"/>
+        </w:rPr>
+        <w:t>pip install -r requirements</w:t>
+      </w:r>
+      <w:r>
+        <w:rPr>
+          <w:rFonts w:ascii="Courier New" w:hAnsi="Courier New" w:cs="Courier New"/>
+          <w:sz w:val="20"/>
+          <w:szCs w:val="20"/>
+        </w:rPr>
+        <w:t>-cpu</w:t>
+      </w:r>
+      <w:r>
+        <w:rPr>
+          <w:rFonts w:ascii="Courier New" w:hAnsi="Courier New" w:cs="Courier New"/>
+          <w:sz w:val="20"/>
+          <w:szCs w:val="20"/>
+        </w:rPr>
+        <w:t>.txt</w:t>
+      </w:r>
+    </w:p>
+    <w:p>
+      <w:pPr>
         <w:pStyle w:val="ListParagraph"/>
         <w:ind w:left="1800"/>
       </w:pPr>
@@ -1398,55 +1421,44 @@
     <w:p>
       <w:pPr>
         <w:pStyle w:val="ListParagraph"/>
-        <w:numPr>
-          <w:ilvl w:val="0"/>
-          <w:numId w:val="4"/>
-        </w:numPr>
-      </w:pPr>
-      <w:r>
-        <w:t>Install the packages needed for the workbench. Run the command:</w:t>
-      </w:r>
-    </w:p>
-    <w:p>
-      <w:pPr>
-        <w:rPr>
-          <w:rFonts w:ascii="Courier New" w:hAnsi="Courier New" w:cs="Courier New"/>
-          <w:sz w:val="20"/>
-          <w:szCs w:val="20"/>
-        </w:rPr>
-      </w:pPr>
-      <w:r>
-        <w:rPr>
-          <w:rFonts w:ascii="Cordia New" w:hAnsi="Cordia New" w:cs="Cordia New" w:hint="cs"/>
-        </w:rPr>
-        <w:tab/>
-      </w:r>
-      <w:r>
-        <w:rPr>
-          <w:rFonts w:ascii="Courier New" w:hAnsi="Courier New" w:cs="Courier New"/>
-        </w:rPr>
-        <w:tab/>
-      </w:r>
-      <w:r>
-        <w:rPr>
-          <w:rFonts w:ascii="Courier New" w:hAnsi="Courier New" w:cs="Courier New"/>
-        </w:rPr>
-        <w:tab/>
-      </w:r>
-      <w:r>
-        <w:rPr>
-          <w:rFonts w:ascii="Courier New" w:hAnsi="Courier New" w:cs="Courier New"/>
-          <w:sz w:val="20"/>
-          <w:szCs w:val="20"/>
-        </w:rPr>
-        <w:t>pip install -r requirements.txt</w:t>
-      </w:r>
-    </w:p>
-    <w:p>
-      <w:pPr>
-        <w:rPr>
-          <w:sz w:val="24"/>
-          <w:szCs w:val="24"/>
+        <w:ind w:left="1800" w:firstLine="360"/>
+        <w:rPr>
+          <w:rFonts w:ascii="Courier New" w:hAnsi="Courier New" w:cs="Courier New"/>
+          <w:sz w:val="20"/>
+          <w:szCs w:val="20"/>
+        </w:rPr>
+      </w:pPr>
+      <w:r>
+        <w:rPr>
+          <w:rFonts w:ascii="Courier New" w:hAnsi="Courier New" w:cs="Courier New"/>
+          <w:sz w:val="20"/>
+          <w:szCs w:val="20"/>
+        </w:rPr>
+        <w:t>pip install -r requirements</w:t>
+      </w:r>
+      <w:r>
+        <w:rPr>
+          <w:rFonts w:ascii="Courier New" w:hAnsi="Courier New" w:cs="Courier New"/>
+          <w:sz w:val="20"/>
+          <w:szCs w:val="20"/>
+        </w:rPr>
+        <w:t>-gpu</w:t>
+      </w:r>
+      <w:r>
+        <w:rPr>
+          <w:rFonts w:ascii="Courier New" w:hAnsi="Courier New" w:cs="Courier New"/>
+          <w:sz w:val="20"/>
+          <w:szCs w:val="20"/>
+        </w:rPr>
+        <w:t>.txt</w:t>
+      </w:r>
+    </w:p>
+    <w:p>
+      <w:pPr>
+        <w:rPr>
+          <w:rFonts w:ascii="Courier New" w:hAnsi="Courier New" w:cs="Courier New"/>
+          <w:sz w:val="20"/>
+          <w:szCs w:val="20"/>
         </w:rPr>
       </w:pPr>
       <w:r>
@@ -1874,7 +1886,7 @@
         </w:rPr>
         <w:t xml:space="preserve">The </w:t>
       </w:r>
-      <w:hyperlink r:id="rId17" w:history="1">
+      <w:hyperlink r:id="rId18" w:history="1">
         <w:r>
           <w:rPr>
             <w:rStyle w:val="Hyperlink"/>
@@ -1883,8 +1895,6 @@
           <w:t>yolo3.weights</w:t>
         </w:r>
       </w:hyperlink>
-      <w:bookmarkStart w:id="0" w:name="_GoBack"/>
-      <w:bookmarkEnd w:id="0"/>
       <w:r>
         <w:rPr>
           <w:rFonts w:cstheme="minorHAnsi"/>
@@ -2605,6 +2615,7 @@
     <w:lsdException w:name="HTML Sample" w:semiHidden="1" w:unhideWhenUsed="1"/>
     <w:lsdException w:name="HTML Typewriter" w:semiHidden="1" w:unhideWhenUsed="1"/>
     <w:lsdException w:name="HTML Variable" w:semiHidden="1" w:unhideWhenUsed="1"/>
+    <w:lsdException w:name="Normal Table" w:semiHidden="1" w:unhideWhenUsed="1"/>
     <w:lsdException w:name="annotation subject" w:semiHidden="1" w:unhideWhenUsed="1"/>
     <w:lsdException w:name="No List" w:semiHidden="1" w:unhideWhenUsed="1"/>
     <w:lsdException w:name="Outline List 1" w:semiHidden="1" w:unhideWhenUsed="1"/>
@@ -2651,8 +2662,10 @@
     <w:lsdException w:name="Table Subtle 2" w:semiHidden="1" w:unhideWhenUsed="1"/>
     <w:lsdException w:name="Table Web 1" w:semiHidden="1" w:unhideWhenUsed="1"/>
     <w:lsdException w:name="Table Web 2" w:semiHidden="1" w:unhideWhenUsed="1"/>
+    <w:lsdException w:name="Table Web 3" w:semiHidden="1" w:unhideWhenUsed="1"/>
     <w:lsdException w:name="Balloon Text" w:semiHidden="1" w:unhideWhenUsed="1"/>
     <w:lsdException w:name="Table Grid" w:uiPriority="39"/>
+    <w:lsdException w:name="Table Theme" w:semiHidden="1" w:unhideWhenUsed="1"/>
     <w:lsdException w:name="Placeholder Text" w:semiHidden="1"/>
     <w:lsdException w:name="No Spacing" w:uiPriority="1" w:qFormat="1"/>
     <w:lsdException w:name="Light Shading" w:uiPriority="60"/>
@@ -3361,7 +3374,7 @@
 </file>
 
 <file path=customXml/itemProps1.xml><?xml version="1.0" encoding="utf-8"?>
-<ds:datastoreItem xmlns:ds="http://schemas.openxmlformats.org/officeDocument/2006/customXml" ds:itemID="{20B23044-3F72-4FD6-87D9-FFA5CEEB08FA}">
+<ds:datastoreItem xmlns:ds="http://schemas.openxmlformats.org/officeDocument/2006/customXml" ds:itemID="{C51EE75E-926E-4115-9B2D-DD969D6E08C2}">
   <ds:schemaRefs>
     <ds:schemaRef ds:uri="http://schemas.openxmlformats.org/officeDocument/2006/bibliography"/>
   </ds:schemaRefs>

</xml_diff>